<commit_message>
bep concept model new branch
</commit_message>
<xml_diff>
--- a/docs/source/concept_models/vivarium_gates_bep/meta-analysis_MMN_vs_IFA_memo.docx
+++ b/docs/source/concept_models/vivarium_gates_bep/meta-analysis_MMN_vs_IFA_memo.docx
@@ -2898,7 +2898,7 @@
         <w:tblLook w:val="04A0" w:firstRow="1" w:lastRow="0" w:firstColumn="1" w:lastColumn="0" w:noHBand="0" w:noVBand="1"/>
       </w:tblPr>
       <w:tblGrid>
-        <w:gridCol w:w="10790"/>
+        <w:gridCol w:w="10800"/>
       </w:tblGrid>
       <w:tr>
         <w:tc>
@@ -2943,14 +2943,15 @@
                 <w:noProof/>
               </w:rPr>
             </w:pPr>
+            <w:bookmarkStart w:id="0" w:name="_GoBack"/>
             <w:r>
               <w:rPr>
                 <w:noProof/>
               </w:rPr>
               <w:drawing>
-                <wp:inline distT="0" distB="0" distL="0" distR="0" wp14:anchorId="77D33C01" wp14:editId="23E5F515">
-                  <wp:extent cx="3340975" cy="2784144"/>
-                  <wp:effectExtent l="0" t="0" r="0" b="0"/>
+                <wp:inline distT="0" distB="0" distL="0" distR="0" wp14:anchorId="77D33C01" wp14:editId="0B9D75EA">
+                  <wp:extent cx="3482673" cy="2902226"/>
+                  <wp:effectExtent l="0" t="0" r="3810" b="0"/>
                   <wp:docPr id="3" name="Picture 3"/>
                   <wp:cNvGraphicFramePr>
                     <a:graphicFrameLocks xmlns:a="http://schemas.openxmlformats.org/drawingml/2006/main" noChangeAspect="1"/>
@@ -2971,7 +2972,7 @@
                         <pic:spPr>
                           <a:xfrm>
                             <a:off x="0" y="0"/>
-                            <a:ext cx="3391642" cy="2826367"/>
+                            <a:ext cx="3560629" cy="2967190"/>
                           </a:xfrm>
                           <a:prstGeom prst="rect">
                             <a:avLst/>
@@ -2983,8 +2984,108 @@
                 </wp:inline>
               </w:drawing>
             </w:r>
-            <w:bookmarkStart w:id="0" w:name="_GoBack"/>
             <w:bookmarkEnd w:id="0"/>
+          </w:p>
+          <w:p>
+            <w:pPr>
+              <w:rPr>
+                <w:noProof/>
+                <w:lang w:val="en-US"/>
+              </w:rPr>
+            </w:pPr>
+            <w:r>
+              <w:rPr>
+                <w:rFonts w:ascii="Times New Roman" w:hAnsi="Times New Roman" w:cs="Times New Roman"/>
+                <w:noProof/>
+              </w:rPr>
+              <w:lastRenderedPageBreak/>
+              <w:t xml:space="preserve">metan n_mmn mean_mmn sd_mmn n_ifa mean_ifa sd_ifa, </w:t>
+            </w:r>
+            <w:r>
+              <w:rPr>
+                <w:rFonts w:ascii="Times New Roman" w:hAnsi="Times New Roman" w:cs="Times New Roman"/>
+                <w:noProof/>
+              </w:rPr>
+              <w:t>random</w:t>
+            </w:r>
+            <w:r>
+              <w:rPr>
+                <w:rFonts w:ascii="Times New Roman" w:hAnsi="Times New Roman" w:cs="Times New Roman"/>
+                <w:noProof/>
+              </w:rPr>
+              <w:t xml:space="preserve"> lcols(study)  astext(80) texts(100) force xtitle("birthweight (g)",size(2))  nostandard</w:t>
+            </w:r>
+          </w:p>
+          <w:p>
+            <w:pPr>
+              <w:jc w:val="center"/>
+              <w:rPr>
+                <w:noProof/>
+                <w:lang w:val="en-US"/>
+              </w:rPr>
+            </w:pPr>
+          </w:p>
+          <w:p>
+            <w:pPr>
+              <w:jc w:val="center"/>
+              <w:rPr>
+                <w:noProof/>
+              </w:rPr>
+            </w:pPr>
+            <w:r>
+              <w:rPr>
+                <w:noProof/>
+                <w:lang w:val="en-US"/>
+              </w:rPr>
+              <w:drawing>
+                <wp:inline distT="0" distB="0" distL="0" distR="0" wp14:anchorId="01790528" wp14:editId="6359F3AF">
+                  <wp:extent cx="6725838" cy="5459590"/>
+                  <wp:effectExtent l="0" t="0" r="0" b="8255"/>
+                  <wp:docPr id="2" name="Picture 2" descr="C:\Users\Nicoly\Downloads\image (8).png"/>
+                  <wp:cNvGraphicFramePr>
+                    <a:graphicFrameLocks xmlns:a="http://schemas.openxmlformats.org/drawingml/2006/main" noChangeAspect="1"/>
+                  </wp:cNvGraphicFramePr>
+                  <a:graphic xmlns:a="http://schemas.openxmlformats.org/drawingml/2006/main">
+                    <a:graphicData uri="http://schemas.openxmlformats.org/drawingml/2006/picture">
+                      <pic:pic xmlns:pic="http://schemas.openxmlformats.org/drawingml/2006/picture">
+                        <pic:nvPicPr>
+                          <pic:cNvPr id="0" name="Picture 1" descr="C:\Users\Nicoly\Downloads\image (8).png"/>
+                          <pic:cNvPicPr>
+                            <a:picLocks noChangeAspect="1" noChangeArrowheads="1"/>
+                          </pic:cNvPicPr>
+                        </pic:nvPicPr>
+                        <pic:blipFill>
+                          <a:blip r:embed="rId7">
+                            <a:extLst>
+                              <a:ext uri="{28A0092B-C50C-407E-A947-70E740481C1C}">
+                                <a14:useLocalDpi xmlns:a14="http://schemas.microsoft.com/office/drawing/2010/main" val="0"/>
+                              </a:ext>
+                            </a:extLst>
+                          </a:blip>
+                          <a:srcRect/>
+                          <a:stretch>
+                            <a:fillRect/>
+                          </a:stretch>
+                        </pic:blipFill>
+                        <pic:spPr bwMode="auto">
+                          <a:xfrm>
+                            <a:off x="0" y="0"/>
+                            <a:ext cx="6740084" cy="5471154"/>
+                          </a:xfrm>
+                          <a:prstGeom prst="rect">
+                            <a:avLst/>
+                          </a:prstGeom>
+                          <a:noFill/>
+                          <a:ln>
+                            <a:noFill/>
+                          </a:ln>
+                        </pic:spPr>
+                      </pic:pic>
+                    </a:graphicData>
+                  </a:graphic>
+                </wp:inline>
+              </w:drawing>
+            </w:r>
           </w:p>
         </w:tc>
       </w:tr>

</xml_diff>